<commit_message>
added web api sample project
</commit_message>
<xml_diff>
--- a/CertificationTestSolution/Documents/Certification notes.docx
+++ b/CertificationTestSolution/Documents/Certification notes.docx
@@ -2978,6 +2978,7 @@
         <w:tc>
           <w:tcPr>
             <w:tcW w:w="1168" w:type="dxa"/>
+            <w:shd w:val="clear" w:color="auto" w:fill="FF0000"/>
           </w:tcPr>
           <w:p/>
         </w:tc>
@@ -3023,6 +3024,7 @@
         <w:tc>
           <w:tcPr>
             <w:tcW w:w="1168" w:type="dxa"/>
+            <w:shd w:val="clear" w:color="auto" w:fill="92D050"/>
           </w:tcPr>
           <w:p/>
         </w:tc>
@@ -3068,6 +3070,7 @@
         <w:tc>
           <w:tcPr>
             <w:tcW w:w="1168" w:type="dxa"/>
+            <w:shd w:val="clear" w:color="auto" w:fill="92D050"/>
           </w:tcPr>
           <w:p/>
         </w:tc>
@@ -3113,6 +3116,7 @@
         <w:tc>
           <w:tcPr>
             <w:tcW w:w="1168" w:type="dxa"/>
+            <w:shd w:val="clear" w:color="auto" w:fill="FF0000"/>
           </w:tcPr>
           <w:p/>
         </w:tc>
@@ -3126,7 +3130,11 @@
           <w:tcPr>
             <w:tcW w:w="4336" w:type="dxa"/>
           </w:tcPr>
-          <w:p/>
+          <w:p>
+            <w:r>
+              <w:t>Configure web API</w:t>
+            </w:r>
+          </w:p>
         </w:tc>
       </w:tr>
       <w:tr>
@@ -3158,6 +3166,7 @@
         <w:tc>
           <w:tcPr>
             <w:tcW w:w="1168" w:type="dxa"/>
+            <w:shd w:val="clear" w:color="auto" w:fill="92D050"/>
           </w:tcPr>
           <w:p/>
         </w:tc>
@@ -3173,7 +3182,7 @@
           </w:tcPr>
           <w:p>
             <w:r>
-              <w:t>Read more</w:t>
+              <w:t>Deployment</w:t>
             </w:r>
           </w:p>
         </w:tc>
@@ -3207,6 +3216,7 @@
         <w:tc>
           <w:tcPr>
             <w:tcW w:w="1168" w:type="dxa"/>
+            <w:shd w:val="clear" w:color="auto" w:fill="92D050"/>
           </w:tcPr>
           <w:p/>
         </w:tc>
@@ -3252,6 +3262,7 @@
         <w:tc>
           <w:tcPr>
             <w:tcW w:w="1168" w:type="dxa"/>
+            <w:shd w:val="clear" w:color="auto" w:fill="92D050"/>
           </w:tcPr>
           <w:p/>
         </w:tc>
@@ -3267,7 +3278,7 @@
           </w:tcPr>
           <w:p>
             <w:r>
-              <w:t>Read more</w:t>
+              <w:t>Deployment</w:t>
             </w:r>
           </w:p>
         </w:tc>
@@ -3301,6 +3312,7 @@
         <w:tc>
           <w:tcPr>
             <w:tcW w:w="1168" w:type="dxa"/>
+            <w:shd w:val="clear" w:color="auto" w:fill="92D050"/>
           </w:tcPr>
           <w:p/>
         </w:tc>
@@ -3346,6 +3358,7 @@
         <w:tc>
           <w:tcPr>
             <w:tcW w:w="1168" w:type="dxa"/>
+            <w:shd w:val="clear" w:color="auto" w:fill="92D050"/>
           </w:tcPr>
           <w:p/>
         </w:tc>
@@ -3359,11 +3372,7 @@
           <w:tcPr>
             <w:tcW w:w="4336" w:type="dxa"/>
           </w:tcPr>
-          <w:p>
-            <w:r>
-              <w:t>Read more</w:t>
-            </w:r>
-          </w:p>
+          <w:p/>
         </w:tc>
       </w:tr>
       <w:tr>
@@ -3395,6 +3404,7 @@
         <w:tc>
           <w:tcPr>
             <w:tcW w:w="1168" w:type="dxa"/>
+            <w:shd w:val="clear" w:color="auto" w:fill="92D050"/>
           </w:tcPr>
           <w:p/>
         </w:tc>
@@ -3408,7 +3418,13 @@
           <w:tcPr>
             <w:tcW w:w="4336" w:type="dxa"/>
           </w:tcPr>
-          <w:p/>
+          <w:p>
+            <w:proofErr w:type="spellStart"/>
+            <w:r>
+              <w:t>NuGet</w:t>
+            </w:r>
+            <w:proofErr w:type="spellEnd"/>
+          </w:p>
         </w:tc>
       </w:tr>
       <w:tr>
@@ -3440,6 +3456,7 @@
         <w:tc>
           <w:tcPr>
             <w:tcW w:w="1168" w:type="dxa"/>
+            <w:shd w:val="clear" w:color="auto" w:fill="FF0000"/>
           </w:tcPr>
           <w:p/>
         </w:tc>
@@ -3453,7 +3470,11 @@
           <w:tcPr>
             <w:tcW w:w="4336" w:type="dxa"/>
           </w:tcPr>
-          <w:p/>
+          <w:p>
+            <w:r>
+              <w:t>Deployment</w:t>
+            </w:r>
+          </w:p>
         </w:tc>
       </w:tr>
       <w:tr>
@@ -3485,6 +3506,7 @@
         <w:tc>
           <w:tcPr>
             <w:tcW w:w="1168" w:type="dxa"/>
+            <w:shd w:val="clear" w:color="auto" w:fill="FF0000"/>
           </w:tcPr>
           <w:p/>
         </w:tc>
@@ -3498,7 +3520,11 @@
           <w:tcPr>
             <w:tcW w:w="4336" w:type="dxa"/>
           </w:tcPr>
-          <w:p/>
+          <w:p>
+            <w:r>
+              <w:t>Deployment</w:t>
+            </w:r>
+          </w:p>
         </w:tc>
       </w:tr>
       <w:tr>
@@ -3530,6 +3556,7 @@
         <w:tc>
           <w:tcPr>
             <w:tcW w:w="1168" w:type="dxa"/>
+            <w:shd w:val="clear" w:color="auto" w:fill="92D050"/>
           </w:tcPr>
           <w:p/>
         </w:tc>
@@ -3543,14 +3570,13 @@
           <w:tcPr>
             <w:tcW w:w="4336" w:type="dxa"/>
           </w:tcPr>
-          <w:p>
-            <w:r>
-              <w:t>Read more</w:t>
-            </w:r>
-          </w:p>
+          <w:p/>
         </w:tc>
       </w:tr>
       <w:tr>
+        <w:trPr>
+          <w:trHeight w:val="332"/>
+        </w:trPr>
         <w:tc>
           <w:tcPr>
             <w:tcW w:w="1335" w:type="dxa"/>
@@ -3579,6 +3605,7 @@
         <w:tc>
           <w:tcPr>
             <w:tcW w:w="1168" w:type="dxa"/>
+            <w:shd w:val="clear" w:color="auto" w:fill="92D050"/>
           </w:tcPr>
           <w:p/>
         </w:tc>
@@ -3624,6 +3651,7 @@
         <w:tc>
           <w:tcPr>
             <w:tcW w:w="1168" w:type="dxa"/>
+            <w:shd w:val="clear" w:color="auto" w:fill="92D050"/>
           </w:tcPr>
           <w:p/>
         </w:tc>
@@ -3639,7 +3667,7 @@
           </w:tcPr>
           <w:p>
             <w:r>
-              <w:t>Read more</w:t>
+              <w:t>SQL Server Isolation levels</w:t>
             </w:r>
           </w:p>
         </w:tc>
@@ -3673,6 +3701,7 @@
         <w:tc>
           <w:tcPr>
             <w:tcW w:w="1168" w:type="dxa"/>
+            <w:shd w:val="clear" w:color="auto" w:fill="92D050"/>
           </w:tcPr>
           <w:p/>
         </w:tc>
@@ -3718,6 +3747,7 @@
         <w:tc>
           <w:tcPr>
             <w:tcW w:w="1168" w:type="dxa"/>
+            <w:shd w:val="clear" w:color="auto" w:fill="FF0000"/>
           </w:tcPr>
           <w:p/>
         </w:tc>
@@ -3731,7 +3761,11 @@
           <w:tcPr>
             <w:tcW w:w="4336" w:type="dxa"/>
           </w:tcPr>
-          <w:p/>
+          <w:p>
+            <w:r>
+              <w:t>Self-hosted WCF Service</w:t>
+            </w:r>
+          </w:p>
         </w:tc>
       </w:tr>
       <w:tr>
@@ -3763,6 +3797,7 @@
         <w:tc>
           <w:tcPr>
             <w:tcW w:w="1168" w:type="dxa"/>
+            <w:shd w:val="clear" w:color="auto" w:fill="92D050"/>
           </w:tcPr>
           <w:p/>
         </w:tc>
@@ -3808,6 +3843,7 @@
         <w:tc>
           <w:tcPr>
             <w:tcW w:w="1168" w:type="dxa"/>
+            <w:shd w:val="clear" w:color="auto" w:fill="92D050"/>
           </w:tcPr>
           <w:p/>
         </w:tc>
@@ -3821,7 +3857,11 @@
           <w:tcPr>
             <w:tcW w:w="4336" w:type="dxa"/>
           </w:tcPr>
-          <w:p/>
+          <w:p>
+            <w:r>
+              <w:t>WCF instancing modes</w:t>
+            </w:r>
+          </w:p>
         </w:tc>
       </w:tr>
       <w:tr>
@@ -3853,6 +3893,7 @@
         <w:tc>
           <w:tcPr>
             <w:tcW w:w="1168" w:type="dxa"/>
+            <w:shd w:val="clear" w:color="auto" w:fill="FF0000"/>
           </w:tcPr>
           <w:p/>
         </w:tc>
@@ -3866,7 +3907,27 @@
           <w:tcPr>
             <w:tcW w:w="4336" w:type="dxa"/>
           </w:tcPr>
-          <w:p/>
+          <w:p>
+            <w:r>
+              <w:t xml:space="preserve">WCF service NTLM </w:t>
+            </w:r>
+            <w:proofErr w:type="spellStart"/>
+            <w:r>
+              <w:t>auth</w:t>
+            </w:r>
+            <w:proofErr w:type="spellEnd"/>
+            <w:r>
+              <w:t xml:space="preserve"> and </w:t>
+            </w:r>
+            <w:proofErr w:type="spellStart"/>
+            <w:r>
+              <w:t>nettcp</w:t>
+            </w:r>
+            <w:proofErr w:type="spellEnd"/>
+            <w:r>
+              <w:t xml:space="preserve"> bindings</w:t>
+            </w:r>
+          </w:p>
         </w:tc>
       </w:tr>
       <w:tr>
@@ -3898,6 +3959,7 @@
         <w:tc>
           <w:tcPr>
             <w:tcW w:w="1168" w:type="dxa"/>
+            <w:shd w:val="clear" w:color="auto" w:fill="FF0000"/>
           </w:tcPr>
           <w:p/>
         </w:tc>
@@ -3911,7 +3973,16 @@
           <w:tcPr>
             <w:tcW w:w="4336" w:type="dxa"/>
           </w:tcPr>
-          <w:p/>
+          <w:p>
+            <w:proofErr w:type="spellStart"/>
+            <w:r>
+              <w:t>Wcf</w:t>
+            </w:r>
+            <w:proofErr w:type="spellEnd"/>
+            <w:r>
+              <w:t xml:space="preserve"> service configuration</w:t>
+            </w:r>
+          </w:p>
         </w:tc>
       </w:tr>
       <w:tr>
@@ -3943,6 +4014,7 @@
         <w:tc>
           <w:tcPr>
             <w:tcW w:w="1168" w:type="dxa"/>
+            <w:shd w:val="clear" w:color="auto" w:fill="92D050"/>
           </w:tcPr>
           <w:p/>
         </w:tc>
@@ -3988,6 +4060,7 @@
         <w:tc>
           <w:tcPr>
             <w:tcW w:w="1168" w:type="dxa"/>
+            <w:shd w:val="clear" w:color="auto" w:fill="FF0000"/>
           </w:tcPr>
           <w:p/>
         </w:tc>
@@ -4001,7 +4074,11 @@
           <w:tcPr>
             <w:tcW w:w="4336" w:type="dxa"/>
           </w:tcPr>
-          <w:p/>
+          <w:p>
+            <w:r>
+              <w:t>WCF service – service instance</w:t>
+            </w:r>
+          </w:p>
         </w:tc>
       </w:tr>
       <w:tr>
@@ -4033,6 +4110,7 @@
         <w:tc>
           <w:tcPr>
             <w:tcW w:w="1168" w:type="dxa"/>
+            <w:shd w:val="clear" w:color="auto" w:fill="92D050"/>
           </w:tcPr>
           <w:p/>
         </w:tc>
@@ -4078,6 +4156,7 @@
         <w:tc>
           <w:tcPr>
             <w:tcW w:w="1168" w:type="dxa"/>
+            <w:shd w:val="clear" w:color="auto" w:fill="92D050"/>
           </w:tcPr>
           <w:p/>
         </w:tc>
@@ -4127,6 +4206,7 @@
         <w:tc>
           <w:tcPr>
             <w:tcW w:w="1168" w:type="dxa"/>
+            <w:shd w:val="clear" w:color="auto" w:fill="FFC000"/>
           </w:tcPr>
           <w:p/>
         </w:tc>
@@ -4142,7 +4222,7 @@
           </w:tcPr>
           <w:p>
             <w:r>
-              <w:t>Read more</w:t>
+              <w:t>Check answer to similar question</w:t>
             </w:r>
           </w:p>
         </w:tc>
@@ -4176,6 +4256,7 @@
         <w:tc>
           <w:tcPr>
             <w:tcW w:w="1168" w:type="dxa"/>
+            <w:shd w:val="clear" w:color="auto" w:fill="92D050"/>
           </w:tcPr>
           <w:p/>
         </w:tc>
@@ -4221,6 +4302,7 @@
         <w:tc>
           <w:tcPr>
             <w:tcW w:w="1168" w:type="dxa"/>
+            <w:shd w:val="clear" w:color="auto" w:fill="92D050"/>
           </w:tcPr>
           <w:p/>
         </w:tc>
@@ -4266,6 +4348,7 @@
         <w:tc>
           <w:tcPr>
             <w:tcW w:w="1168" w:type="dxa"/>
+            <w:shd w:val="clear" w:color="auto" w:fill="92D050"/>
           </w:tcPr>
           <w:p/>
         </w:tc>
@@ -4311,6 +4394,7 @@
         <w:tc>
           <w:tcPr>
             <w:tcW w:w="1168" w:type="dxa"/>
+            <w:shd w:val="clear" w:color="auto" w:fill="92D050"/>
           </w:tcPr>
           <w:p/>
         </w:tc>
@@ -4324,11 +4408,7 @@
           <w:tcPr>
             <w:tcW w:w="4336" w:type="dxa"/>
           </w:tcPr>
-          <w:p>
-            <w:r>
-              <w:t>EF Lazy loading</w:t>
-            </w:r>
-          </w:p>
+          <w:p/>
         </w:tc>
       </w:tr>
       <w:tr>
@@ -4360,6 +4440,7 @@
         <w:tc>
           <w:tcPr>
             <w:tcW w:w="1168" w:type="dxa"/>
+            <w:shd w:val="clear" w:color="auto" w:fill="92D050"/>
           </w:tcPr>
           <w:p/>
         </w:tc>
@@ -4375,7 +4456,10 @@
           </w:tcPr>
           <w:p>
             <w:r>
-              <w:t xml:space="preserve">SQL Server Isolation Levels: Data integrity </w:t>
+              <w:t>SQL Server I</w:t>
+            </w:r>
+            <w:r>
+              <w:t>solation Levels</w:t>
             </w:r>
           </w:p>
         </w:tc>
@@ -4409,6 +4493,7 @@
         <w:tc>
           <w:tcPr>
             <w:tcW w:w="1168" w:type="dxa"/>
+            <w:shd w:val="clear" w:color="auto" w:fill="92D050"/>
           </w:tcPr>
           <w:p/>
         </w:tc>
@@ -4454,6 +4539,7 @@
         <w:tc>
           <w:tcPr>
             <w:tcW w:w="1168" w:type="dxa"/>
+            <w:shd w:val="clear" w:color="auto" w:fill="92D050"/>
           </w:tcPr>
           <w:p/>
         </w:tc>
@@ -4499,8 +4585,15 @@
         <w:tc>
           <w:tcPr>
             <w:tcW w:w="1168" w:type="dxa"/>
-          </w:tcPr>
-          <w:p/>
+            <w:shd w:val="clear" w:color="auto" w:fill="FF0000"/>
+          </w:tcPr>
+          <w:p>
+            <w:pPr>
+              <w:rPr>
+                <w:color w:val="FF0000"/>
+              </w:rPr>
+            </w:pPr>
+          </w:p>
         </w:tc>
         <w:tc>
           <w:tcPr>
@@ -4554,6 +4647,7 @@
         <w:tc>
           <w:tcPr>
             <w:tcW w:w="1168" w:type="dxa"/>
+            <w:shd w:val="clear" w:color="auto" w:fill="FF0000"/>
           </w:tcPr>
           <w:p/>
         </w:tc>
@@ -4603,6 +4697,7 @@
         <w:tc>
           <w:tcPr>
             <w:tcW w:w="1168" w:type="dxa"/>
+            <w:shd w:val="clear" w:color="auto" w:fill="92D050"/>
           </w:tcPr>
           <w:p/>
         </w:tc>
@@ -4652,6 +4747,7 @@
         <w:tc>
           <w:tcPr>
             <w:tcW w:w="1168" w:type="dxa"/>
+            <w:shd w:val="clear" w:color="auto" w:fill="FF0000"/>
           </w:tcPr>
           <w:p/>
         </w:tc>
@@ -4665,7 +4761,16 @@
           <w:tcPr>
             <w:tcW w:w="4336" w:type="dxa"/>
           </w:tcPr>
-          <w:p/>
+          <w:p>
+            <w:r>
+              <w:t xml:space="preserve">Xml read/write </w:t>
+            </w:r>
+            <w:proofErr w:type="spellStart"/>
+            <w:r>
+              <w:t>diffgram</w:t>
+            </w:r>
+            <w:proofErr w:type="spellEnd"/>
+          </w:p>
         </w:tc>
       </w:tr>
       <w:tr>
@@ -4697,6 +4802,7 @@
         <w:tc>
           <w:tcPr>
             <w:tcW w:w="1168" w:type="dxa"/>
+            <w:shd w:val="clear" w:color="auto" w:fill="92D050"/>
           </w:tcPr>
           <w:p/>
         </w:tc>
@@ -4710,11 +4816,7 @@
           <w:tcPr>
             <w:tcW w:w="4336" w:type="dxa"/>
           </w:tcPr>
-          <w:p>
-            <w:r>
-              <w:t>WA table storage: partition and row keys</w:t>
-            </w:r>
-          </w:p>
+          <w:p/>
         </w:tc>
       </w:tr>
       <w:tr>
@@ -4746,6 +4848,7 @@
         <w:tc>
           <w:tcPr>
             <w:tcW w:w="1168" w:type="dxa"/>
+            <w:shd w:val="clear" w:color="auto" w:fill="92D050"/>
           </w:tcPr>
           <w:p/>
         </w:tc>
@@ -4791,6 +4894,7 @@
         <w:tc>
           <w:tcPr>
             <w:tcW w:w="1168" w:type="dxa"/>
+            <w:shd w:val="clear" w:color="auto" w:fill="92D050"/>
           </w:tcPr>
           <w:p/>
         </w:tc>
@@ -4836,6 +4940,7 @@
         <w:tc>
           <w:tcPr>
             <w:tcW w:w="1168" w:type="dxa"/>
+            <w:shd w:val="clear" w:color="auto" w:fill="FF0000"/>
           </w:tcPr>
           <w:p/>
         </w:tc>
@@ -4904,6 +5009,7 @@
         <w:tc>
           <w:tcPr>
             <w:tcW w:w="1168" w:type="dxa"/>
+            <w:shd w:val="clear" w:color="auto" w:fill="92D050"/>
           </w:tcPr>
           <w:p/>
         </w:tc>
@@ -4917,16 +5023,7 @@
           <w:tcPr>
             <w:tcW w:w="4336" w:type="dxa"/>
           </w:tcPr>
-          <w:p>
-            <w:proofErr w:type="spellStart"/>
-            <w:r>
-              <w:t>HttpContext.Cache</w:t>
-            </w:r>
-            <w:proofErr w:type="spellEnd"/>
-            <w:r>
-              <w:t>: SFTP</w:t>
-            </w:r>
-          </w:p>
+          <w:p/>
         </w:tc>
       </w:tr>
       <w:tr>
@@ -4958,6 +5055,7 @@
         <w:tc>
           <w:tcPr>
             <w:tcW w:w="1168" w:type="dxa"/>
+            <w:shd w:val="clear" w:color="auto" w:fill="92D050"/>
           </w:tcPr>
           <w:p/>
         </w:tc>
@@ -4971,21 +5069,7 @@
           <w:tcPr>
             <w:tcW w:w="4336" w:type="dxa"/>
           </w:tcPr>
-          <w:p>
-            <w:proofErr w:type="spellStart"/>
-            <w:r>
-              <w:t>OleDbConnection</w:t>
-            </w:r>
-            <w:proofErr w:type="spellEnd"/>
-            <w:r>
-              <w:t xml:space="preserve"> and </w:t>
-            </w:r>
-            <w:proofErr w:type="spellStart"/>
-            <w:r>
-              <w:t>OleDbDataReader</w:t>
-            </w:r>
-            <w:proofErr w:type="spellEnd"/>
-          </w:p>
+          <w:p/>
         </w:tc>
       </w:tr>
       <w:tr>
@@ -5017,6 +5101,7 @@
         <w:tc>
           <w:tcPr>
             <w:tcW w:w="1168" w:type="dxa"/>
+            <w:shd w:val="clear" w:color="auto" w:fill="92D050"/>
           </w:tcPr>
           <w:p/>
         </w:tc>
@@ -5030,21 +5115,7 @@
           <w:tcPr>
             <w:tcW w:w="4336" w:type="dxa"/>
           </w:tcPr>
-          <w:p>
-            <w:proofErr w:type="spellStart"/>
-            <w:r>
-              <w:t>XDocument</w:t>
-            </w:r>
-            <w:proofErr w:type="spellEnd"/>
-            <w:r>
-              <w:t xml:space="preserve"> &amp; </w:t>
-            </w:r>
-            <w:proofErr w:type="spellStart"/>
-            <w:r>
-              <w:t>XElement</w:t>
-            </w:r>
-            <w:proofErr w:type="spellEnd"/>
-          </w:p>
+          <w:p/>
         </w:tc>
       </w:tr>
       <w:tr>
@@ -5077,6 +5148,7 @@
         <w:tc>
           <w:tcPr>
             <w:tcW w:w="1168" w:type="dxa"/>
+            <w:shd w:val="clear" w:color="auto" w:fill="92D050"/>
           </w:tcPr>
           <w:p/>
         </w:tc>
@@ -5090,11 +5162,7 @@
           <w:tcPr>
             <w:tcW w:w="4336" w:type="dxa"/>
           </w:tcPr>
-          <w:p>
-            <w:r>
-              <w:t>Linq2Entities vs all linq2</w:t>
-            </w:r>
-          </w:p>
+          <w:p/>
         </w:tc>
       </w:tr>
       <w:tr>
@@ -5126,6 +5194,7 @@
         <w:tc>
           <w:tcPr>
             <w:tcW w:w="1168" w:type="dxa"/>
+            <w:shd w:val="clear" w:color="auto" w:fill="92D050"/>
           </w:tcPr>
           <w:p/>
         </w:tc>
@@ -5139,11 +5208,7 @@
           <w:tcPr>
             <w:tcW w:w="4336" w:type="dxa"/>
           </w:tcPr>
-          <w:p>
-            <w:r>
-              <w:t>Microsoft Access Database</w:t>
-            </w:r>
-          </w:p>
+          <w:p/>
         </w:tc>
       </w:tr>
       <w:tr>
@@ -5176,7 +5241,10 @@
           <w:tcPr>
             <w:tcW w:w="1168" w:type="dxa"/>
           </w:tcPr>
-          <w:p/>
+          <w:p>
+            <w:bookmarkStart w:id="0" w:name="_GoBack"/>
+            <w:bookmarkEnd w:id="0"/>
+          </w:p>
         </w:tc>
         <w:tc>
           <w:tcPr>
@@ -7962,61 +8030,153 @@
       </w:r>
     </w:p>
     <w:p>
+      <w:pPr>
+        <w:pStyle w:val="Heading3"/>
+      </w:pPr>
       <w:r>
         <w:lastRenderedPageBreak/>
-        <w:t xml:space="preserve">Our tests indicate that using </w:t>
+        <w:t>Entity SQL Language</w:t>
+      </w:r>
+    </w:p>
+    <w:p>
+      <w:r>
+        <w:t>Entity SQL is a storage-independent query language that is similar to SQL. Entity SQL allows you to query entity data, either as objects or in a tabular form. You should consider using Entity SQL in the following cases:</w:t>
+      </w:r>
+    </w:p>
+    <w:p>
+      <w:pPr>
+        <w:pStyle w:val="ListParagraph"/>
+        <w:numPr>
+          <w:ilvl w:val="0"/>
+          <w:numId w:val="1"/>
+        </w:numPr>
+      </w:pPr>
+      <w:r>
+        <w:t xml:space="preserve">When a query must be dynamically constructed at runtime. In this case, you should also consider using the query builder methods of </w:t>
+      </w:r>
+      <w:hyperlink r:id="rId70" w:history="1">
+        <w:proofErr w:type="spellStart"/>
+        <w:r>
+          <w:rPr>
+            <w:rStyle w:val="Hyperlink"/>
+          </w:rPr>
+          <w:t>ObjectQuery</w:t>
+        </w:r>
+        <w:proofErr w:type="spellEnd"/>
+      </w:hyperlink>
+      <w:r>
+        <w:t xml:space="preserve"> instead of constructing an Entity SQL query string at runtime.</w:t>
+      </w:r>
+    </w:p>
+    <w:p>
+      <w:pPr>
+        <w:pStyle w:val="ListParagraph"/>
+        <w:numPr>
+          <w:ilvl w:val="0"/>
+          <w:numId w:val="1"/>
+        </w:numPr>
+      </w:pPr>
+      <w:r>
+        <w:t xml:space="preserve">When you want to define a query as part of the model definition. Only Entity SQL is supported in a data model. For more information, see </w:t>
+      </w:r>
+      <w:hyperlink r:id="rId71" w:history="1">
+        <w:proofErr w:type="spellStart"/>
+        <w:r>
+          <w:rPr>
+            <w:rStyle w:val="Hyperlink"/>
+          </w:rPr>
+          <w:t>QueryView</w:t>
+        </w:r>
+        <w:proofErr w:type="spellEnd"/>
+        <w:r>
+          <w:rPr>
+            <w:rStyle w:val="Hyperlink"/>
+          </w:rPr>
+          <w:t xml:space="preserve"> Element (MSL)</w:t>
+        </w:r>
+      </w:hyperlink>
+    </w:p>
+    <w:p>
+      <w:pPr>
+        <w:pStyle w:val="ListParagraph"/>
+        <w:numPr>
+          <w:ilvl w:val="0"/>
+          <w:numId w:val="1"/>
+        </w:numPr>
+      </w:pPr>
+      <w:r>
+        <w:t xml:space="preserve">When using </w:t>
       </w:r>
       <w:proofErr w:type="spellStart"/>
       <w:r>
-        <w:t>CompiledQuery</w:t>
+        <w:t>EntityClient</w:t>
       </w:r>
       <w:proofErr w:type="spellEnd"/>
       <w:r>
-        <w:t xml:space="preserve"> can bring a benefit of 7% over </w:t>
+        <w:t xml:space="preserve"> to return read-only entity data as </w:t>
       </w:r>
       <w:proofErr w:type="spellStart"/>
       <w:r>
-        <w:t>autocompiled</w:t>
+        <w:t>rowsets</w:t>
       </w:r>
       <w:proofErr w:type="spellEnd"/>
       <w:r>
-        <w:t xml:space="preserve"> LINQ queries; this means that you’ll spend 7% less time executing code from the Entity Framework stack; it does not mean your application will be 7% faster. Generally speaking, the cost of writing and maintaining </w:t>
-      </w:r>
-      <w:proofErr w:type="spellStart"/>
-      <w:r>
-        <w:t>CompiledQuery</w:t>
-      </w:r>
-      <w:proofErr w:type="spellEnd"/>
-      <w:r>
-        <w:t xml:space="preserve"> objects in EF 5.0 may not be worth the trouble when compared to the benefits. Your mileage may vary, so exercise this option if your project requires the extra push. Note that </w:t>
-      </w:r>
-      <w:proofErr w:type="spellStart"/>
-      <w:r>
-        <w:t>CompiledQueries</w:t>
-      </w:r>
-      <w:proofErr w:type="spellEnd"/>
-      <w:r>
-        <w:t xml:space="preserve"> are only compatible with </w:t>
-      </w:r>
-      <w:proofErr w:type="spellStart"/>
-      <w:r>
-        <w:t>ObjectContext</w:t>
-      </w:r>
-      <w:proofErr w:type="spellEnd"/>
-      <w:r>
-        <w:t xml:space="preserve">-derived models, and not compatible with </w:t>
-      </w:r>
-      <w:proofErr w:type="spellStart"/>
-      <w:r>
-        <w:t>DbContext</w:t>
-      </w:r>
-      <w:proofErr w:type="spellEnd"/>
-      <w:r>
-        <w:t>-derived models.</w:t>
-      </w:r>
-      <w:bookmarkStart w:id="0" w:name="_GoBack"/>
-      <w:bookmarkEnd w:id="0"/>
-    </w:p>
+        <w:t xml:space="preserve"> using </w:t>
+      </w:r>
+      <w:proofErr w:type="gramStart"/>
+      <w:r>
+        <w:t>a</w:t>
+      </w:r>
+      <w:proofErr w:type="gramEnd"/>
+      <w:r>
+        <w:t xml:space="preserve"> </w:t>
+      </w:r>
+      <w:hyperlink r:id="rId72" w:history="1">
+        <w:proofErr w:type="spellStart"/>
+        <w:r>
+          <w:rPr>
+            <w:rStyle w:val="Hyperlink"/>
+          </w:rPr>
+          <w:t>EntityDataReader</w:t>
+        </w:r>
+        <w:proofErr w:type="spellEnd"/>
+      </w:hyperlink>
+      <w:r>
+        <w:t xml:space="preserve">. For more information, see </w:t>
+      </w:r>
+      <w:hyperlink r:id="rId73" w:history="1">
+        <w:proofErr w:type="spellStart"/>
+        <w:r>
+          <w:rPr>
+            <w:rStyle w:val="Hyperlink"/>
+          </w:rPr>
+          <w:t>EntityClient</w:t>
+        </w:r>
+        <w:proofErr w:type="spellEnd"/>
+        <w:r>
+          <w:rPr>
+            <w:rStyle w:val="Hyperlink"/>
+          </w:rPr>
+          <w:t xml:space="preserve"> Provider for the Entity Framework</w:t>
+        </w:r>
+      </w:hyperlink>
+      <w:r>
+        <w:t>.</w:t>
+      </w:r>
+    </w:p>
+    <w:p>
+      <w:pPr>
+        <w:pStyle w:val="ListParagraph"/>
+        <w:numPr>
+          <w:ilvl w:val="0"/>
+          <w:numId w:val="1"/>
+        </w:numPr>
+      </w:pPr>
+      <w:r>
+        <w:t>If you are already an expert in SQL-based query languages, Entity SQL may seem the most natural to you.</w:t>
+      </w:r>
+    </w:p>
+    <w:p/>
     <w:p/>
     <w:p/>
     <w:p/>
@@ -8450,9 +8610,9 @@
     </w:lvl>
   </w:abstractNum>
   <w:abstractNum w:abstractNumId="2" w15:restartNumberingAfterBreak="0">
-    <w:nsid w:val="69802DC4"/>
+    <w:nsid w:val="60AA1831"/>
     <w:multiLevelType w:val="multilevel"/>
-    <w:tmpl w:val="C682E15A"/>
+    <w:tmpl w:val="80B87EFE"/>
     <w:lvl w:ilvl="0">
       <w:start w:val="1"/>
       <w:numFmt w:val="bullet"/>
@@ -8599,9 +8759,9 @@
     </w:lvl>
   </w:abstractNum>
   <w:abstractNum w:abstractNumId="3" w15:restartNumberingAfterBreak="0">
-    <w:nsid w:val="6CF77D8C"/>
+    <w:nsid w:val="69802DC4"/>
     <w:multiLevelType w:val="multilevel"/>
-    <w:tmpl w:val="6480F77A"/>
+    <w:tmpl w:val="C682E15A"/>
     <w:lvl w:ilvl="0">
       <w:start w:val="1"/>
       <w:numFmt w:val="bullet"/>
@@ -8748,9 +8908,9 @@
     </w:lvl>
   </w:abstractNum>
   <w:abstractNum w:abstractNumId="4" w15:restartNumberingAfterBreak="0">
-    <w:nsid w:val="7A24089F"/>
+    <w:nsid w:val="6CF77D8C"/>
     <w:multiLevelType w:val="multilevel"/>
-    <w:tmpl w:val="F39C3FE0"/>
+    <w:tmpl w:val="6480F77A"/>
     <w:lvl w:ilvl="0">
       <w:start w:val="1"/>
       <w:numFmt w:val="bullet"/>
@@ -8897,6 +9057,155 @@
     </w:lvl>
   </w:abstractNum>
   <w:abstractNum w:abstractNumId="5" w15:restartNumberingAfterBreak="0">
+    <w:nsid w:val="7A24089F"/>
+    <w:multiLevelType w:val="multilevel"/>
+    <w:tmpl w:val="F39C3FE0"/>
+    <w:lvl w:ilvl="0">
+      <w:start w:val="1"/>
+      <w:numFmt w:val="bullet"/>
+      <w:lvlText w:val=""/>
+      <w:lvlJc w:val="left"/>
+      <w:pPr>
+        <w:tabs>
+          <w:tab w:val="num" w:pos="720"/>
+        </w:tabs>
+        <w:ind w:left="720" w:hanging="360"/>
+      </w:pPr>
+      <w:rPr>
+        <w:rFonts w:ascii="Symbol" w:hAnsi="Symbol" w:hint="default"/>
+        <w:sz w:val="20"/>
+      </w:rPr>
+    </w:lvl>
+    <w:lvl w:ilvl="1" w:tentative="1">
+      <w:start w:val="1"/>
+      <w:numFmt w:val="bullet"/>
+      <w:lvlText w:val="o"/>
+      <w:lvlJc w:val="left"/>
+      <w:pPr>
+        <w:tabs>
+          <w:tab w:val="num" w:pos="1440"/>
+        </w:tabs>
+        <w:ind w:left="1440" w:hanging="360"/>
+      </w:pPr>
+      <w:rPr>
+        <w:rFonts w:ascii="Courier New" w:hAnsi="Courier New" w:hint="default"/>
+        <w:sz w:val="20"/>
+      </w:rPr>
+    </w:lvl>
+    <w:lvl w:ilvl="2" w:tentative="1">
+      <w:start w:val="1"/>
+      <w:numFmt w:val="bullet"/>
+      <w:lvlText w:val=""/>
+      <w:lvlJc w:val="left"/>
+      <w:pPr>
+        <w:tabs>
+          <w:tab w:val="num" w:pos="2160"/>
+        </w:tabs>
+        <w:ind w:left="2160" w:hanging="360"/>
+      </w:pPr>
+      <w:rPr>
+        <w:rFonts w:ascii="Wingdings" w:hAnsi="Wingdings" w:hint="default"/>
+        <w:sz w:val="20"/>
+      </w:rPr>
+    </w:lvl>
+    <w:lvl w:ilvl="3" w:tentative="1">
+      <w:start w:val="1"/>
+      <w:numFmt w:val="bullet"/>
+      <w:lvlText w:val=""/>
+      <w:lvlJc w:val="left"/>
+      <w:pPr>
+        <w:tabs>
+          <w:tab w:val="num" w:pos="2880"/>
+        </w:tabs>
+        <w:ind w:left="2880" w:hanging="360"/>
+      </w:pPr>
+      <w:rPr>
+        <w:rFonts w:ascii="Wingdings" w:hAnsi="Wingdings" w:hint="default"/>
+        <w:sz w:val="20"/>
+      </w:rPr>
+    </w:lvl>
+    <w:lvl w:ilvl="4" w:tentative="1">
+      <w:start w:val="1"/>
+      <w:numFmt w:val="bullet"/>
+      <w:lvlText w:val=""/>
+      <w:lvlJc w:val="left"/>
+      <w:pPr>
+        <w:tabs>
+          <w:tab w:val="num" w:pos="3600"/>
+        </w:tabs>
+        <w:ind w:left="3600" w:hanging="360"/>
+      </w:pPr>
+      <w:rPr>
+        <w:rFonts w:ascii="Wingdings" w:hAnsi="Wingdings" w:hint="default"/>
+        <w:sz w:val="20"/>
+      </w:rPr>
+    </w:lvl>
+    <w:lvl w:ilvl="5" w:tentative="1">
+      <w:start w:val="1"/>
+      <w:numFmt w:val="bullet"/>
+      <w:lvlText w:val=""/>
+      <w:lvlJc w:val="left"/>
+      <w:pPr>
+        <w:tabs>
+          <w:tab w:val="num" w:pos="4320"/>
+        </w:tabs>
+        <w:ind w:left="4320" w:hanging="360"/>
+      </w:pPr>
+      <w:rPr>
+        <w:rFonts w:ascii="Wingdings" w:hAnsi="Wingdings" w:hint="default"/>
+        <w:sz w:val="20"/>
+      </w:rPr>
+    </w:lvl>
+    <w:lvl w:ilvl="6" w:tentative="1">
+      <w:start w:val="1"/>
+      <w:numFmt w:val="bullet"/>
+      <w:lvlText w:val=""/>
+      <w:lvlJc w:val="left"/>
+      <w:pPr>
+        <w:tabs>
+          <w:tab w:val="num" w:pos="5040"/>
+        </w:tabs>
+        <w:ind w:left="5040" w:hanging="360"/>
+      </w:pPr>
+      <w:rPr>
+        <w:rFonts w:ascii="Wingdings" w:hAnsi="Wingdings" w:hint="default"/>
+        <w:sz w:val="20"/>
+      </w:rPr>
+    </w:lvl>
+    <w:lvl w:ilvl="7" w:tentative="1">
+      <w:start w:val="1"/>
+      <w:numFmt w:val="bullet"/>
+      <w:lvlText w:val=""/>
+      <w:lvlJc w:val="left"/>
+      <w:pPr>
+        <w:tabs>
+          <w:tab w:val="num" w:pos="5760"/>
+        </w:tabs>
+        <w:ind w:left="5760" w:hanging="360"/>
+      </w:pPr>
+      <w:rPr>
+        <w:rFonts w:ascii="Wingdings" w:hAnsi="Wingdings" w:hint="default"/>
+        <w:sz w:val="20"/>
+      </w:rPr>
+    </w:lvl>
+    <w:lvl w:ilvl="8" w:tentative="1">
+      <w:start w:val="1"/>
+      <w:numFmt w:val="bullet"/>
+      <w:lvlText w:val=""/>
+      <w:lvlJc w:val="left"/>
+      <w:pPr>
+        <w:tabs>
+          <w:tab w:val="num" w:pos="6480"/>
+        </w:tabs>
+        <w:ind w:left="6480" w:hanging="360"/>
+      </w:pPr>
+      <w:rPr>
+        <w:rFonts w:ascii="Wingdings" w:hAnsi="Wingdings" w:hint="default"/>
+        <w:sz w:val="20"/>
+      </w:rPr>
+    </w:lvl>
+  </w:abstractNum>
+  <w:abstractNum w:abstractNumId="6" w15:restartNumberingAfterBreak="0">
     <w:nsid w:val="7AB53A45"/>
     <w:multiLevelType w:val="hybridMultilevel"/>
     <w:tmpl w:val="093E07DC"/>
@@ -9009,22 +9318,25 @@
     </w:lvl>
   </w:abstractNum>
   <w:num w:numId="1">
-    <w:abstractNumId w:val="5"/>
+    <w:abstractNumId w:val="6"/>
   </w:num>
   <w:num w:numId="2">
+    <w:abstractNumId w:val="4"/>
+  </w:num>
+  <w:num w:numId="3">
     <w:abstractNumId w:val="3"/>
   </w:num>
-  <w:num w:numId="3">
-    <w:abstractNumId w:val="2"/>
-  </w:num>
   <w:num w:numId="4">
-    <w:abstractNumId w:val="4"/>
+    <w:abstractNumId w:val="5"/>
   </w:num>
   <w:num w:numId="5">
     <w:abstractNumId w:val="1"/>
   </w:num>
   <w:num w:numId="6">
     <w:abstractNumId w:val="0"/>
+  </w:num>
+  <w:num w:numId="7">
+    <w:abstractNumId w:val="2"/>
   </w:num>
 </w:numbering>
 </file>
@@ -9513,7 +9825,6 @@
   <w:style w:type="character" w:default="1" w:styleId="DefaultParagraphFont">
     <w:name w:val="Default Paragraph Font"/>
     <w:uiPriority w:val="1"/>
-    <w:semiHidden/>
     <w:unhideWhenUsed/>
   </w:style>
   <w:style w:type="table" w:default="1" w:styleId="TableNormal">

</xml_diff>